<commit_message>
Add notes for Black Ledger 2 and remove Smoke and Mirrors document
</commit_message>
<xml_diff>
--- a/public/data/_work-in-progress/deep-cuts-ideas.docx
+++ b/public/data/_work-in-progress/deep-cuts-ideas.docx
@@ -1,163 +1,7 @@
 
 <file path=word/document.xml><?xml version="1.0" encoding="utf-8"?>
-<w:document xmlns:wpc="http://schemas.microsoft.com/office/word/2010/wordprocessingCanvas" xmlns:cx="http://schemas.microsoft.com/office/drawing/2014/chartex" xmlns:cx1="http://schemas.microsoft.com/office/drawing/2015/9/8/chartex" xmlns:cx2="http://schemas.microsoft.com/office/drawing/2015/10/21/chartex" xmlns:cx3="http://schemas.microsoft.com/office/drawing/2016/5/9/chartex" xmlns:cx4="http://schemas.microsoft.com/office/drawing/2016/5/10/chartex" xmlns:cx5="http://schemas.microsoft.com/office/drawing/2016/5/11/chartex" xmlns:cx6="http://schemas.microsoft.com/office/drawing/2016/5/12/chartex" xmlns:cx7="http://schemas.microsoft.com/office/drawing/2016/5/13/chartex" xmlns:cx8="http://schemas.microsoft.com/office/drawing/2016/5/14/chartex" xmlns:mc="http://schemas.openxmlformats.org/markup-compatibility/2006" xmlns:aink="http://schemas.microsoft.com/office/drawing/2016/ink" xmlns:am3d="http://schemas.microsoft.com/office/drawing/2017/model3d" xmlns:o="urn:schemas-microsoft-com:office:office" xmlns:oel="http://schemas.microsoft.com/office/2019/extlst" xmlns:r="http://schemas.openxmlformats.org/officeDocument/2006/relationships" xmlns:m="http://schemas.openxmlformats.org/officeDocument/2006/math" xmlns:v="urn:schemas-microsoft-com:vml" xmlns:wp14="http://schemas.microsoft.com/office/word/2010/wordprocessingDrawing" xmlns:wp="http://schemas.openxmlformats.org/drawingml/2006/wordprocessingDrawing" xmlns:w10="urn:schemas-microsoft-com:office:word" xmlns:w="http://schemas.openxmlformats.org/wordprocessingml/2006/main" xmlns:w14="http://schemas.microsoft.com/office/word/2010/wordml" xmlns:w15="http://schemas.microsoft.com/office/word/2012/wordml" xmlns:w16cex="http://schemas.microsoft.com/office/word/2018/wordml/cex" xmlns:w16cid="http://schemas.microsoft.com/office/word/2016/wordml/cid" xmlns:w16="http://schemas.microsoft.com/office/word/2018/wordml" xmlns:w16du="http://schemas.microsoft.com/office/word/2023/wordml/word16du" xmlns:w16sdtdh="http://schemas.microsoft.com/office/word/2020/wordml/sdtdatahash" xmlns:w16se="http://schemas.microsoft.com/office/word/2015/wordml/symex" xmlns:wpg="http://schemas.microsoft.com/office/word/2010/wordprocessingGroup" xmlns:wpi="http://schemas.microsoft.com/office/word/2010/wordprocessingInk" xmlns:wne="http://schemas.microsoft.com/office/word/2006/wordml" xmlns:wps="http://schemas.microsoft.com/office/word/2010/wordprocessingShape" mc:Ignorable="w14 w15 w16se w16cid w16 w16cex w16sdtdh w16du wp14">
+<w:document xmlns:wpc="http://schemas.microsoft.com/office/word/2010/wordprocessingCanvas" xmlns:cx="http://schemas.microsoft.com/office/drawing/2014/chartex" xmlns:cx1="http://schemas.microsoft.com/office/drawing/2015/9/8/chartex" xmlns:cx2="http://schemas.microsoft.com/office/drawing/2015/10/21/chartex" xmlns:cx3="http://schemas.microsoft.com/office/drawing/2016/5/9/chartex" xmlns:cx4="http://schemas.microsoft.com/office/drawing/2016/5/10/chartex" xmlns:cx5="http://schemas.microsoft.com/office/drawing/2016/5/11/chartex" xmlns:cx6="http://schemas.microsoft.com/office/drawing/2016/5/12/chartex" xmlns:cx7="http://schemas.microsoft.com/office/drawing/2016/5/13/chartex" xmlns:cx8="http://schemas.microsoft.com/office/drawing/2016/5/14/chartex" xmlns:mc="http://schemas.openxmlformats.org/markup-compatibility/2006" xmlns:aink="http://schemas.microsoft.com/office/drawing/2016/ink" xmlns:am3d="http://schemas.microsoft.com/office/drawing/2017/model3d" xmlns:o="urn:schemas-microsoft-com:office:office" xmlns:oel="http://schemas.microsoft.com/office/2019/extlst" xmlns:r="http://schemas.openxmlformats.org/officeDocument/2006/relationships" xmlns:m="http://schemas.openxmlformats.org/officeDocument/2006/math" xmlns:v="urn:schemas-microsoft-com:vml" xmlns:wp14="http://schemas.microsoft.com/office/word/2010/wordprocessingDrawing" xmlns:wp="http://schemas.openxmlformats.org/drawingml/2006/wordprocessingDrawing" xmlns:w10="urn:schemas-microsoft-com:office:word" xmlns:w="http://schemas.openxmlformats.org/wordprocessingml/2006/main" xmlns:w14="http://schemas.microsoft.com/office/word/2010/wordml" xmlns:w15="http://schemas.microsoft.com/office/word/2012/wordml" xmlns:w16cex="http://schemas.microsoft.com/office/word/2018/wordml/cex" xmlns:w16cid="http://schemas.microsoft.com/office/word/2016/wordml/cid" xmlns:w16="http://schemas.microsoft.com/office/word/2018/wordml" xmlns:w16du="http://schemas.microsoft.com/office/word/2023/wordml/word16du" xmlns:w16sdtdh="http://schemas.microsoft.com/office/word/2020/wordml/sdtdatahash" xmlns:w16sdtfl="http://schemas.microsoft.com/office/word/2024/wordml/sdtformatlock" xmlns:w16se="http://schemas.microsoft.com/office/word/2015/wordml/symex" xmlns:wpg="http://schemas.microsoft.com/office/word/2010/wordprocessingGroup" xmlns:wpi="http://schemas.microsoft.com/office/word/2010/wordprocessingInk" xmlns:wne="http://schemas.microsoft.com/office/word/2006/wordml" xmlns:wps="http://schemas.microsoft.com/office/word/2010/wordprocessingShape" mc:Ignorable="w14 w15 w16se w16cid w16 w16cex w16sdtdh w16sdtfl w16du wp14">
   <w:body>
-    <w:p>
-      <w:pPr>
-        <w:rPr>
-          <w:rFonts w:ascii="Georgia" w:hAnsi="Georgia" w:cstheme="minorHAnsi"/>
-          <w:b/>
-          <w:bCs/>
-        </w:rPr>
-      </w:pPr>
-      <w:r>
-        <w:rPr>
-          <w:rFonts w:ascii="Georgia" w:hAnsi="Georgia" w:cstheme="minorHAnsi"/>
-          <w:b/>
-          <w:bCs/>
-        </w:rPr>
-        <w:t>Stolen Arcana</w:t>
-      </w:r>
-    </w:p>
-    <w:p>
-      <w:pPr>
-        <w:rPr>
-          <w:rFonts w:ascii="Georgia" w:hAnsi="Georgia" w:cstheme="minorHAnsi"/>
-        </w:rPr>
-      </w:pPr>
-      <w:r>
-        <w:rPr>
-          <w:rFonts w:ascii="Georgia" w:hAnsi="Georgia" w:cstheme="minorHAnsi"/>
-          <w:b/>
-          <w:bCs/>
-        </w:rPr>
-        <w:t>The Unchained</w:t>
-      </w:r>
-      <w:r>
-        <w:rPr>
-          <w:rFonts w:ascii="Georgia" w:hAnsi="Georgia" w:cstheme="minorHAnsi"/>
-        </w:rPr>
-        <w:t xml:space="preserve"> want to steal arcane research from </w:t>
-      </w:r>
-      <w:r>
-        <w:rPr>
-          <w:rFonts w:ascii="Georgia" w:hAnsi="Georgia" w:cstheme="minorHAnsi"/>
-          <w:b/>
-          <w:bCs/>
-        </w:rPr>
-        <w:t>The Sparkwrights</w:t>
-      </w:r>
-      <w:r>
-        <w:rPr>
-          <w:rFonts w:ascii="Georgia" w:hAnsi="Georgia" w:cstheme="minorHAnsi"/>
-        </w:rPr>
-        <w:t xml:space="preserve">. </w:t>
-      </w:r>
-      <w:r>
-        <w:rPr>
-          <w:rFonts w:ascii="Georgia" w:hAnsi="Georgia" w:cstheme="minorHAnsi"/>
-          <w:b/>
-          <w:bCs/>
-        </w:rPr>
-        <w:t>The Spirit Wardens</w:t>
-      </w:r>
-      <w:r>
-        <w:rPr>
-          <w:rFonts w:ascii="Georgia" w:hAnsi="Georgia" w:cstheme="minorHAnsi"/>
-        </w:rPr>
-        <w:t>’ motivation for being involved is to prevent dangerous technology from falling into the wrong hands.</w:t>
-      </w:r>
-    </w:p>
-    <w:p>
-      <w:pPr>
-        <w:numPr>
-          <w:ilvl w:val="0"/>
-          <w:numId w:val="21"/>
-        </w:numPr>
-        <w:rPr>
-          <w:rFonts w:ascii="Georgia" w:hAnsi="Georgia" w:cstheme="minorHAnsi"/>
-        </w:rPr>
-      </w:pPr>
-      <w:r>
-        <w:rPr>
-          <w:rFonts w:ascii="Georgia" w:hAnsi="Georgia" w:cstheme="minorHAnsi"/>
-          <w:b/>
-          <w:bCs/>
-        </w:rPr>
-        <w:t>The Unchained</w:t>
-      </w:r>
-      <w:r>
-        <w:rPr>
-          <w:rFonts w:ascii="Georgia" w:hAnsi="Georgia" w:cstheme="minorHAnsi"/>
-        </w:rPr>
-        <w:t>: Seeking tools for self-improvement and liberation.</w:t>
-      </w:r>
-    </w:p>
-    <w:p>
-      <w:pPr>
-        <w:numPr>
-          <w:ilvl w:val="0"/>
-          <w:numId w:val="21"/>
-        </w:numPr>
-        <w:rPr>
-          <w:rFonts w:ascii="Georgia" w:hAnsi="Georgia" w:cstheme="minorHAnsi"/>
-        </w:rPr>
-      </w:pPr>
-      <w:r>
-        <w:rPr>
-          <w:rFonts w:ascii="Georgia" w:hAnsi="Georgia" w:cstheme="minorHAnsi"/>
-          <w:b/>
-          <w:bCs/>
-        </w:rPr>
-        <w:t>The Sparkwrights</w:t>
-      </w:r>
-      <w:r>
-        <w:rPr>
-          <w:rFonts w:ascii="Georgia" w:hAnsi="Georgia" w:cstheme="minorHAnsi"/>
-        </w:rPr>
-        <w:t>: Protecting their intellectual property.</w:t>
-      </w:r>
-    </w:p>
-    <w:p>
-      <w:pPr>
-        <w:numPr>
-          <w:ilvl w:val="0"/>
-          <w:numId w:val="21"/>
-        </w:numPr>
-        <w:rPr>
-          <w:rFonts w:ascii="Georgia" w:hAnsi="Georgia" w:cstheme="minorHAnsi"/>
-        </w:rPr>
-      </w:pPr>
-      <w:r>
-        <w:rPr>
-          <w:rFonts w:ascii="Georgia" w:hAnsi="Georgia" w:cstheme="minorHAnsi"/>
-          <w:b/>
-          <w:bCs/>
-        </w:rPr>
-        <w:t>The Spirit Wardens</w:t>
-      </w:r>
-      <w:r>
-        <w:rPr>
-          <w:rFonts w:ascii="Georgia" w:hAnsi="Georgia" w:cstheme="minorHAnsi"/>
-        </w:rPr>
-        <w:t>: Ensuring stability in the city.</w:t>
-      </w:r>
-    </w:p>
-    <w:p>
-      <w:pPr>
-        <w:rPr>
-          <w:rFonts w:ascii="Georgia" w:hAnsi="Georgia" w:cstheme="minorHAnsi"/>
-        </w:rPr>
-      </w:pPr>
-      <w:r>
-        <w:rPr>
-          <w:rFonts w:ascii="Georgia" w:hAnsi="Georgia" w:cstheme="minorHAnsi"/>
-        </w:rPr>
-        <w:pict w14:anchorId="7DD82B59">
-          <v:rect id="_x0000_i1690" style="width:0;height:1.5pt" o:hralign="center" o:hrstd="t" o:hr="t" fillcolor="#a0a0a0" stroked="f"/>
-        </w:pict>
-      </w:r>
-    </w:p>
     <w:p>
       <w:pPr>
         <w:rPr>
@@ -310,7 +154,7 @@
           <w:rFonts w:ascii="Georgia" w:hAnsi="Georgia" w:cstheme="minorHAnsi"/>
         </w:rPr>
         <w:pict w14:anchorId="6903EFC3">
-          <v:rect id="_x0000_i1691" style="width:0;height:1.5pt" o:hralign="center" o:hrstd="t" o:hr="t" fillcolor="#a0a0a0" stroked="f"/>
+          <v:rect id="_x0000_i1026" style="width:0;height:1.5pt" o:hralign="center" o:hrstd="t" o:hr="t" fillcolor="#a0a0a0" stroked="f"/>
         </w:pict>
       </w:r>
     </w:p>
@@ -482,7 +326,7 @@
           <w:rFonts w:ascii="Georgia" w:hAnsi="Georgia" w:cstheme="minorHAnsi"/>
         </w:rPr>
         <w:pict w14:anchorId="5712048C">
-          <v:rect id="_x0000_i1692" style="width:0;height:1.5pt" o:hralign="center" o:hrstd="t" o:hr="t" fillcolor="#a0a0a0" stroked="f"/>
+          <v:rect id="_x0000_i1027" style="width:0;height:1.5pt" o:hralign="center" o:hrstd="t" o:hr="t" fillcolor="#a0a0a0" stroked="f"/>
         </w:pict>
       </w:r>
     </w:p>
@@ -638,7 +482,7 @@
           <w:rFonts w:ascii="Georgia" w:hAnsi="Georgia" w:cstheme="minorHAnsi"/>
         </w:rPr>
         <w:pict w14:anchorId="69456099">
-          <v:rect id="_x0000_i1693" style="width:0;height:1.5pt" o:hralign="center" o:hrstd="t" o:hr="t" fillcolor="#a0a0a0" stroked="f"/>
+          <v:rect id="_x0000_i1028" style="width:0;height:1.5pt" o:hralign="center" o:hrstd="t" o:hr="t" fillcolor="#a0a0a0" stroked="f"/>
         </w:pict>
       </w:r>
     </w:p>
@@ -724,7 +568,6 @@
           <w:b/>
           <w:bCs/>
         </w:rPr>
-        <w:lastRenderedPageBreak/>
         <w:t>The Crows</w:t>
       </w:r>
       <w:r>
@@ -795,7 +638,7 @@
           <w:rFonts w:ascii="Georgia" w:hAnsi="Georgia" w:cstheme="minorHAnsi"/>
         </w:rPr>
         <w:pict w14:anchorId="2597C372">
-          <v:rect id="_x0000_i1694" style="width:0;height:1.5pt" o:hralign="center" o:hrstd="t" o:hr="t" fillcolor="#a0a0a0" stroked="f"/>
+          <v:rect id="_x0000_i1029" style="width:0;height:1.5pt" o:hralign="center" o:hrstd="t" o:hr="t" fillcolor="#a0a0a0" stroked="f"/>
         </w:pict>
       </w:r>
     </w:p>
@@ -898,6 +741,7 @@
           <w:b/>
           <w:bCs/>
         </w:rPr>
+        <w:lastRenderedPageBreak/>
         <w:t>Sparkrunners</w:t>
       </w:r>
       <w:proofErr w:type="spellEnd"/>
@@ -969,7 +813,7 @@
           <w:rFonts w:ascii="Georgia" w:hAnsi="Georgia" w:cstheme="minorHAnsi"/>
         </w:rPr>
         <w:pict w14:anchorId="4A31BB8A">
-          <v:rect id="_x0000_i1695" style="width:0;height:1.5pt" o:hralign="center" o:hrstd="t" o:hr="t" fillcolor="#a0a0a0" stroked="f"/>
+          <v:rect id="_x0000_i1030" style="width:0;height:1.5pt" o:hralign="center" o:hrstd="t" o:hr="t" fillcolor="#a0a0a0" stroked="f"/>
         </w:pict>
       </w:r>
     </w:p>
@@ -1125,7 +969,7 @@
           <w:rFonts w:ascii="Georgia" w:hAnsi="Georgia" w:cstheme="minorHAnsi"/>
         </w:rPr>
         <w:pict w14:anchorId="70F46FC7">
-          <v:rect id="_x0000_i1696" style="width:0;height:1.5pt" o:hralign="center" o:hrstd="t" o:hr="t" fillcolor="#a0a0a0" stroked="f"/>
+          <v:rect id="_x0000_i1031" style="width:0;height:1.5pt" o:hralign="center" o:hrstd="t" o:hr="t" fillcolor="#a0a0a0" stroked="f"/>
         </w:pict>
       </w:r>
     </w:p>
@@ -1301,7 +1145,7 @@
           <w:rFonts w:ascii="Georgia" w:hAnsi="Georgia" w:cstheme="minorHAnsi"/>
         </w:rPr>
         <w:pict w14:anchorId="6C710C8B">
-          <v:rect id="_x0000_i1697" style="width:0;height:1.5pt" o:hralign="center" o:hrstd="t" o:hr="t" fillcolor="#a0a0a0" stroked="f"/>
+          <v:rect id="_x0000_i1032" style="width:0;height:1.5pt" o:hralign="center" o:hrstd="t" o:hr="t" fillcolor="#a0a0a0" stroked="f"/>
         </w:pict>
       </w:r>
     </w:p>
@@ -1457,7 +1301,7 @@
           <w:rFonts w:ascii="Georgia" w:hAnsi="Georgia" w:cstheme="minorHAnsi"/>
         </w:rPr>
         <w:pict w14:anchorId="47FB1606">
-          <v:rect id="_x0000_i1698" style="width:0;height:1.5pt" o:hralign="center" o:hrstd="t" o:hr="t" fillcolor="#a0a0a0" stroked="f"/>
+          <v:rect id="_x0000_i1033" style="width:0;height:1.5pt" o:hralign="center" o:hrstd="t" o:hr="t" fillcolor="#a0a0a0" stroked="f"/>
         </w:pict>
       </w:r>
     </w:p>
@@ -1475,7 +1319,6 @@
           <w:b/>
           <w:bCs/>
         </w:rPr>
-        <w:lastRenderedPageBreak/>
         <w:t>The Leviathan Sabotage</w:t>
       </w:r>
     </w:p>
@@ -1614,7 +1457,7 @@
           <w:rFonts w:ascii="Georgia" w:hAnsi="Georgia" w:cstheme="minorHAnsi"/>
         </w:rPr>
         <w:pict w14:anchorId="0688C2D1">
-          <v:rect id="_x0000_i1699" style="width:0;height:1.5pt" o:hralign="center" o:hrstd="t" o:hr="t" fillcolor="#a0a0a0" stroked="f"/>
+          <v:rect id="_x0000_i1034" style="width:0;height:1.5pt" o:hralign="center" o:hrstd="t" o:hr="t" fillcolor="#a0a0a0" stroked="f"/>
         </w:pict>
       </w:r>
     </w:p>
@@ -1632,6 +1475,7 @@
           <w:b/>
           <w:bCs/>
         </w:rPr>
+        <w:lastRenderedPageBreak/>
         <w:t>The Great Train Robbery</w:t>
       </w:r>
     </w:p>
@@ -1675,29 +1519,13 @@
           <w:b/>
           <w:bCs/>
         </w:rPr>
-        <w:t xml:space="preserve">The </w:t>
-      </w:r>
-      <w:proofErr w:type="spellStart"/>
-      <w:r>
-        <w:rPr>
-          <w:rFonts w:ascii="Georgia" w:hAnsi="Georgia" w:cstheme="minorHAnsi"/>
-          <w:b/>
-          <w:bCs/>
-        </w:rPr>
-        <w:t>Unchained</w:t>
-      </w:r>
-      <w:r>
-        <w:rPr>
-          <w:rFonts w:ascii="Georgia" w:hAnsi="Georgia" w:cstheme="minorHAnsi"/>
-        </w:rPr>
-        <w:t>’s</w:t>
-      </w:r>
-      <w:proofErr w:type="spellEnd"/>
-      <w:r>
-        <w:rPr>
-          <w:rFonts w:ascii="Georgia" w:hAnsi="Georgia" w:cstheme="minorHAnsi"/>
-        </w:rPr>
-        <w:t xml:space="preserve"> motivation for being involved is to reverse-engineer its tech.</w:t>
+        <w:t>The Unchained</w:t>
+      </w:r>
+      <w:r>
+        <w:rPr>
+          <w:rFonts w:ascii="Georgia" w:hAnsi="Georgia" w:cstheme="minorHAnsi"/>
+        </w:rPr>
+        <w:t>’s motivation for being involved is to reverse-engineer its tech.</w:t>
       </w:r>
     </w:p>
     <w:p>
@@ -1786,7 +1614,7 @@
           <w:rFonts w:ascii="Georgia" w:hAnsi="Georgia" w:cstheme="minorHAnsi"/>
         </w:rPr>
         <w:pict w14:anchorId="47A68F36">
-          <v:rect id="_x0000_i1700" style="width:0;height:1.5pt" o:hralign="center" o:hrstd="t" o:hr="t" fillcolor="#a0a0a0" stroked="f"/>
+          <v:rect id="_x0000_i1035" style="width:0;height:1.5pt" o:hralign="center" o:hrstd="t" o:hr="t" fillcolor="#a0a0a0" stroked="f"/>
         </w:pict>
       </w:r>
     </w:p>
@@ -1942,7 +1770,7 @@
           <w:rFonts w:ascii="Georgia" w:hAnsi="Georgia" w:cstheme="minorHAnsi"/>
         </w:rPr>
         <w:pict w14:anchorId="5BD0E8CD">
-          <v:rect id="_x0000_i1701" style="width:0;height:1.5pt" o:hralign="center" o:hrstd="t" o:hr="t" fillcolor="#a0a0a0" stroked="f"/>
+          <v:rect id="_x0000_i1036" style="width:0;height:1.5pt" o:hralign="center" o:hrstd="t" o:hr="t" fillcolor="#a0a0a0" stroked="f"/>
         </w:pict>
       </w:r>
     </w:p>
@@ -2098,7 +1926,7 @@
           <w:rFonts w:ascii="Georgia" w:hAnsi="Georgia" w:cstheme="minorHAnsi"/>
         </w:rPr>
         <w:pict w14:anchorId="787FE6AC">
-          <v:rect id="_x0000_i1702" style="width:0;height:1.5pt" o:hralign="center" o:hrstd="t" o:hr="t" fillcolor="#a0a0a0" stroked="f"/>
+          <v:rect id="_x0000_i1037" style="width:0;height:1.5pt" o:hralign="center" o:hrstd="t" o:hr="t" fillcolor="#a0a0a0" stroked="f"/>
         </w:pict>
       </w:r>
     </w:p>
@@ -2246,7 +2074,6 @@
           <w:b/>
           <w:bCs/>
         </w:rPr>
-        <w:lastRenderedPageBreak/>
         <w:t>Leviathan Hunters</w:t>
       </w:r>
       <w:r>
@@ -2267,7 +2094,7 @@
           <w:rFonts w:ascii="Georgia" w:hAnsi="Georgia" w:cstheme="minorHAnsi"/>
         </w:rPr>
         <w:pict w14:anchorId="5DC14B65">
-          <v:rect id="_x0000_i1703" style="width:0;height:1.5pt" o:hralign="center" o:hrstd="t" o:hr="t" fillcolor="#a0a0a0" stroked="f"/>
+          <v:rect id="_x0000_i1038" style="width:0;height:1.5pt" o:hralign="center" o:hrstd="t" o:hr="t" fillcolor="#a0a0a0" stroked="f"/>
         </w:pict>
       </w:r>
     </w:p>
@@ -2403,6 +2230,7 @@
           <w:b/>
           <w:bCs/>
         </w:rPr>
+        <w:lastRenderedPageBreak/>
         <w:t>Dockers</w:t>
       </w:r>
       <w:r>
@@ -2423,7 +2251,7 @@
           <w:rFonts w:ascii="Georgia" w:hAnsi="Georgia" w:cstheme="minorHAnsi"/>
         </w:rPr>
         <w:pict w14:anchorId="5B7645B8">
-          <v:rect id="_x0000_i1704" style="width:0;height:1.5pt" o:hralign="center" o:hrstd="t" o:hr="t" fillcolor="#a0a0a0" stroked="f"/>
+          <v:rect id="_x0000_i1039" style="width:0;height:1.5pt" o:hralign="center" o:hrstd="t" o:hr="t" fillcolor="#a0a0a0" stroked="f"/>
         </w:pict>
       </w:r>
     </w:p>
@@ -2579,7 +2407,7 @@
           <w:rFonts w:ascii="Georgia" w:hAnsi="Georgia" w:cstheme="minorHAnsi"/>
         </w:rPr>
         <w:pict w14:anchorId="635D907D">
-          <v:rect id="_x0000_i1705" style="width:0;height:1.5pt" o:hralign="center" o:hrstd="t" o:hr="t" fillcolor="#a0a0a0" stroked="f"/>
+          <v:rect id="_x0000_i1040" style="width:0;height:1.5pt" o:hralign="center" o:hrstd="t" o:hr="t" fillcolor="#a0a0a0" stroked="f"/>
         </w:pict>
       </w:r>
     </w:p>
@@ -2735,7 +2563,7 @@
           <w:rFonts w:ascii="Georgia" w:hAnsi="Georgia" w:cstheme="minorHAnsi"/>
         </w:rPr>
         <w:pict w14:anchorId="177CF3CA">
-          <v:rect id="_x0000_i1706" style="width:0;height:1.5pt" o:hralign="center" o:hrstd="t" o:hr="t" fillcolor="#a0a0a0" stroked="f"/>
+          <v:rect id="_x0000_i1041" style="width:0;height:1.5pt" o:hralign="center" o:hrstd="t" o:hr="t" fillcolor="#a0a0a0" stroked="f"/>
         </w:pict>
       </w:r>
     </w:p>
@@ -2891,7 +2719,7 @@
           <w:rFonts w:ascii="Georgia" w:hAnsi="Georgia" w:cstheme="minorHAnsi"/>
         </w:rPr>
         <w:pict w14:anchorId="2FA140D5">
-          <v:rect id="_x0000_i1707" style="width:0;height:1.5pt" o:hralign="center" o:hrstd="t" o:hr="t" fillcolor="#a0a0a0" stroked="f"/>
+          <v:rect id="_x0000_i1042" style="width:0;height:1.5pt" o:hralign="center" o:hrstd="t" o:hr="t" fillcolor="#a0a0a0" stroked="f"/>
         </w:pict>
       </w:r>
     </w:p>
@@ -2977,7 +2805,6 @@
           <w:b/>
           <w:bCs/>
         </w:rPr>
-        <w:lastRenderedPageBreak/>
         <w:t>Path of Echoes</w:t>
       </w:r>
       <w:r>
@@ -3048,7 +2875,7 @@
           <w:rFonts w:ascii="Georgia" w:hAnsi="Georgia" w:cstheme="minorHAnsi"/>
         </w:rPr>
         <w:pict w14:anchorId="58410AE9">
-          <v:rect id="_x0000_i1708" style="width:0;height:1.5pt" o:hralign="center" o:hrstd="t" o:hr="t" fillcolor="#a0a0a0" stroked="f"/>
+          <v:rect id="_x0000_i1043" style="width:0;height:1.5pt" o:hralign="center" o:hrstd="t" o:hr="t" fillcolor="#a0a0a0" stroked="f"/>
         </w:pict>
       </w:r>
     </w:p>
@@ -3134,6 +2961,7 @@
           <w:b/>
           <w:bCs/>
         </w:rPr>
+        <w:lastRenderedPageBreak/>
         <w:t>Grinders</w:t>
       </w:r>
       <w:r>
@@ -3211,7 +3039,7 @@
 </file>
 
 <file path=word/numbering.xml><?xml version="1.0" encoding="utf-8"?>
-<w:numbering xmlns:wpc="http://schemas.microsoft.com/office/word/2010/wordprocessingCanvas" xmlns:cx="http://schemas.microsoft.com/office/drawing/2014/chartex" xmlns:cx1="http://schemas.microsoft.com/office/drawing/2015/9/8/chartex" xmlns:cx2="http://schemas.microsoft.com/office/drawing/2015/10/21/chartex" xmlns:cx3="http://schemas.microsoft.com/office/drawing/2016/5/9/chartex" xmlns:cx4="http://schemas.microsoft.com/office/drawing/2016/5/10/chartex" xmlns:cx5="http://schemas.microsoft.com/office/drawing/2016/5/11/chartex" xmlns:cx6="http://schemas.microsoft.com/office/drawing/2016/5/12/chartex" xmlns:cx7="http://schemas.microsoft.com/office/drawing/2016/5/13/chartex" xmlns:cx8="http://schemas.microsoft.com/office/drawing/2016/5/14/chartex" xmlns:mc="http://schemas.openxmlformats.org/markup-compatibility/2006" xmlns:aink="http://schemas.microsoft.com/office/drawing/2016/ink" xmlns:am3d="http://schemas.microsoft.com/office/drawing/2017/model3d" xmlns:o="urn:schemas-microsoft-com:office:office" xmlns:oel="http://schemas.microsoft.com/office/2019/extlst" xmlns:r="http://schemas.openxmlformats.org/officeDocument/2006/relationships" xmlns:m="http://schemas.openxmlformats.org/officeDocument/2006/math" xmlns:v="urn:schemas-microsoft-com:vml" xmlns:wp14="http://schemas.microsoft.com/office/word/2010/wordprocessingDrawing" xmlns:wp="http://schemas.openxmlformats.org/drawingml/2006/wordprocessingDrawing" xmlns:w10="urn:schemas-microsoft-com:office:word" xmlns:w="http://schemas.openxmlformats.org/wordprocessingml/2006/main" xmlns:w14="http://schemas.microsoft.com/office/word/2010/wordml" xmlns:w15="http://schemas.microsoft.com/office/word/2012/wordml" xmlns:w16cex="http://schemas.microsoft.com/office/word/2018/wordml/cex" xmlns:w16cid="http://schemas.microsoft.com/office/word/2016/wordml/cid" xmlns:w16="http://schemas.microsoft.com/office/word/2018/wordml" xmlns:w16du="http://schemas.microsoft.com/office/word/2023/wordml/word16du" xmlns:w16sdtdh="http://schemas.microsoft.com/office/word/2020/wordml/sdtdatahash" xmlns:w16se="http://schemas.microsoft.com/office/word/2015/wordml/symex" xmlns:wpg="http://schemas.microsoft.com/office/word/2010/wordprocessingGroup" xmlns:wpi="http://schemas.microsoft.com/office/word/2010/wordprocessingInk" xmlns:wne="http://schemas.microsoft.com/office/word/2006/wordml" xmlns:wps="http://schemas.microsoft.com/office/word/2010/wordprocessingShape" mc:Ignorable="w14 w15 w16se w16cid w16 w16cex w16sdtdh w16du wp14">
+<w:numbering xmlns:wpc="http://schemas.microsoft.com/office/word/2010/wordprocessingCanvas" xmlns:cx="http://schemas.microsoft.com/office/drawing/2014/chartex" xmlns:cx1="http://schemas.microsoft.com/office/drawing/2015/9/8/chartex" xmlns:cx2="http://schemas.microsoft.com/office/drawing/2015/10/21/chartex" xmlns:cx3="http://schemas.microsoft.com/office/drawing/2016/5/9/chartex" xmlns:cx4="http://schemas.microsoft.com/office/drawing/2016/5/10/chartex" xmlns:cx5="http://schemas.microsoft.com/office/drawing/2016/5/11/chartex" xmlns:cx6="http://schemas.microsoft.com/office/drawing/2016/5/12/chartex" xmlns:cx7="http://schemas.microsoft.com/office/drawing/2016/5/13/chartex" xmlns:cx8="http://schemas.microsoft.com/office/drawing/2016/5/14/chartex" xmlns:mc="http://schemas.openxmlformats.org/markup-compatibility/2006" xmlns:aink="http://schemas.microsoft.com/office/drawing/2016/ink" xmlns:am3d="http://schemas.microsoft.com/office/drawing/2017/model3d" xmlns:o="urn:schemas-microsoft-com:office:office" xmlns:oel="http://schemas.microsoft.com/office/2019/extlst" xmlns:r="http://schemas.openxmlformats.org/officeDocument/2006/relationships" xmlns:m="http://schemas.openxmlformats.org/officeDocument/2006/math" xmlns:v="urn:schemas-microsoft-com:vml" xmlns:wp14="http://schemas.microsoft.com/office/word/2010/wordprocessingDrawing" xmlns:wp="http://schemas.openxmlformats.org/drawingml/2006/wordprocessingDrawing" xmlns:w10="urn:schemas-microsoft-com:office:word" xmlns:w="http://schemas.openxmlformats.org/wordprocessingml/2006/main" xmlns:w14="http://schemas.microsoft.com/office/word/2010/wordml" xmlns:w15="http://schemas.microsoft.com/office/word/2012/wordml" xmlns:w16cex="http://schemas.microsoft.com/office/word/2018/wordml/cex" xmlns:w16cid="http://schemas.microsoft.com/office/word/2016/wordml/cid" xmlns:w16="http://schemas.microsoft.com/office/word/2018/wordml" xmlns:w16du="http://schemas.microsoft.com/office/word/2023/wordml/word16du" xmlns:w16sdtdh="http://schemas.microsoft.com/office/word/2020/wordml/sdtdatahash" xmlns:w16sdtfl="http://schemas.microsoft.com/office/word/2024/wordml/sdtformatlock" xmlns:w16se="http://schemas.microsoft.com/office/word/2015/wordml/symex" xmlns:wpg="http://schemas.microsoft.com/office/word/2010/wordprocessingGroup" xmlns:wpi="http://schemas.microsoft.com/office/word/2010/wordprocessingInk" xmlns:wne="http://schemas.microsoft.com/office/word/2006/wordml" xmlns:wps="http://schemas.microsoft.com/office/word/2010/wordprocessingShape" mc:Ignorable="w14 w15 w16se w16cid w16 w16cex w16sdtdh w16sdtfl w16du wp14">
   <w:abstractNum w:abstractNumId="0" w15:restartNumberingAfterBreak="0">
     <w:nsid w:val="04E15C91"/>
     <w:multiLevelType w:val="multilevel"/>
@@ -9296,7 +9124,7 @@
 </file>
 
 <file path=word/styles.xml><?xml version="1.0" encoding="utf-8"?>
-<w:styles xmlns:mc="http://schemas.openxmlformats.org/markup-compatibility/2006" xmlns:r="http://schemas.openxmlformats.org/officeDocument/2006/relationships" xmlns:w="http://schemas.openxmlformats.org/wordprocessingml/2006/main" xmlns:w14="http://schemas.microsoft.com/office/word/2010/wordml" xmlns:w15="http://schemas.microsoft.com/office/word/2012/wordml" xmlns:w16cex="http://schemas.microsoft.com/office/word/2018/wordml/cex" xmlns:w16cid="http://schemas.microsoft.com/office/word/2016/wordml/cid" xmlns:w16="http://schemas.microsoft.com/office/word/2018/wordml" xmlns:w16du="http://schemas.microsoft.com/office/word/2023/wordml/word16du" xmlns:w16sdtdh="http://schemas.microsoft.com/office/word/2020/wordml/sdtdatahash" xmlns:w16se="http://schemas.microsoft.com/office/word/2015/wordml/symex" mc:Ignorable="w14 w15 w16se w16cid w16 w16cex w16sdtdh w16du">
+<w:styles xmlns:mc="http://schemas.openxmlformats.org/markup-compatibility/2006" xmlns:r="http://schemas.openxmlformats.org/officeDocument/2006/relationships" xmlns:w="http://schemas.openxmlformats.org/wordprocessingml/2006/main" xmlns:w14="http://schemas.microsoft.com/office/word/2010/wordml" xmlns:w15="http://schemas.microsoft.com/office/word/2012/wordml" xmlns:w16cex="http://schemas.microsoft.com/office/word/2018/wordml/cex" xmlns:w16cid="http://schemas.microsoft.com/office/word/2016/wordml/cid" xmlns:w16="http://schemas.microsoft.com/office/word/2018/wordml" xmlns:w16du="http://schemas.microsoft.com/office/word/2023/wordml/word16du" xmlns:w16sdtdh="http://schemas.microsoft.com/office/word/2020/wordml/sdtdatahash" xmlns:w16sdtfl="http://schemas.microsoft.com/office/word/2024/wordml/sdtformatlock" xmlns:w16se="http://schemas.microsoft.com/office/word/2015/wordml/symex" mc:Ignorable="w14 w15 w16se w16cid w16 w16cex w16sdtdh w16sdtfl w16du">
   <w:docDefaults>
     <w:rPrDefault>
       <w:rPr>
@@ -9699,6 +9527,7 @@
   <w:style w:type="character" w:default="1" w:styleId="DefaultParagraphFont">
     <w:name w:val="Default Paragraph Font"/>
     <w:uiPriority w:val="1"/>
+    <w:semiHidden/>
     <w:unhideWhenUsed/>
   </w:style>
   <w:style w:type="table" w:default="1" w:styleId="TableNormal">

</xml_diff>